<commit_message>
Fixed mobile issues (for the most part). Allowed for smoother transitions. Set slick to auto-play.
Signed-off-by: Lisa Ngo <lisa.t.ngo@gmail.com>
</commit_message>
<xml_diff>
--- a/css/docs/Lisa Ngo_Resume 2017.docx
+++ b/css/docs/Lisa Ngo_Resume 2017.docx
@@ -15,21 +15,12 @@
       <w:r>
         <w:rPr>
           <w:rStyle w:val="IntenseReference"/>
-          <w:sz w:val="28"/>
-          <w:szCs w:val="28"/>
-          <w:u w:val="none"/>
-        </w:rPr>
-        <w:t xml:space="preserve"> </w:t>
-      </w:r>
-      <w:r>
-        <w:rPr>
-          <w:rStyle w:val="IntenseReference"/>
           <w:rFonts w:ascii="Rockwell" w:hAnsi="Rockwell"/>
           <w:sz w:val="28"/>
           <w:szCs w:val="28"/>
           <w:u w:val="none"/>
         </w:rPr>
-        <w:t>_</w:t>
+        <w:t>__________________________</w:t>
       </w:r>
       <w:r>
         <w:rPr>
@@ -39,7 +30,16 @@
           <w:szCs w:val="28"/>
           <w:u w:val="none"/>
         </w:rPr>
-        <w:t>_____________</w:t>
+        <w:t>__</w:t>
+      </w:r>
+      <w:r>
+        <w:rPr>
+          <w:rStyle w:val="IntenseReference"/>
+          <w:rFonts w:ascii="Rockwell" w:hAnsi="Rockwell"/>
+          <w:sz w:val="28"/>
+          <w:szCs w:val="28"/>
+        </w:rPr>
+        <w:t>Skills</w:t>
       </w:r>
       <w:r>
         <w:rPr>
@@ -49,7 +49,7 @@
           <w:szCs w:val="28"/>
           <w:u w:val="none"/>
         </w:rPr>
-        <w:t>______</w:t>
+        <w:t>__________________________</w:t>
       </w:r>
       <w:r>
         <w:rPr>
@@ -59,26 +59,7 @@
           <w:szCs w:val="28"/>
           <w:u w:val="none"/>
         </w:rPr>
-        <w:t>______</w:t>
-      </w:r>
-      <w:r>
-        <w:rPr>
-          <w:rStyle w:val="IntenseReference"/>
-          <w:rFonts w:ascii="Rockwell" w:hAnsi="Rockwell"/>
-          <w:sz w:val="28"/>
-          <w:szCs w:val="28"/>
-        </w:rPr>
-        <w:t>Skills</w:t>
-      </w:r>
-      <w:r>
-        <w:rPr>
-          <w:rStyle w:val="IntenseReference"/>
-          <w:rFonts w:ascii="Rockwell" w:hAnsi="Rockwell"/>
-          <w:sz w:val="28"/>
-          <w:szCs w:val="28"/>
-          <w:u w:val="none"/>
-        </w:rPr>
-        <w:t>__________________________</w:t>
+        <w:t>__</w:t>
       </w:r>
     </w:p>
     <w:tbl>
@@ -200,7 +181,7 @@
                 <w:sz w:val="20"/>
                 <w:szCs w:val="20"/>
               </w:rPr>
-              <w:t xml:space="preserve">F#, JavaScript, jQuery, </w:t>
+              <w:t>F#, JavaScript, jQuery</w:t>
             </w:r>
             <w:r>
               <w:rPr>
@@ -208,7 +189,7 @@
                 <w:sz w:val="20"/>
                 <w:szCs w:val="20"/>
               </w:rPr>
-              <w:t>Python</w:t>
+              <w:t xml:space="preserve"> </w:t>
             </w:r>
           </w:p>
           <w:p>
@@ -330,7 +311,7 @@
                 <w:sz w:val="20"/>
                 <w:szCs w:val="20"/>
               </w:rPr>
-              <w:t>: Microsoft Windows 7</w:t>
+              <w:t>: Microsoft Windows</w:t>
             </w:r>
           </w:p>
         </w:tc>
@@ -439,15 +420,7 @@
                 <w:sz w:val="20"/>
                 <w:szCs w:val="20"/>
               </w:rPr>
-              <w:t xml:space="preserve">Scrum, </w:t>
-            </w:r>
-            <w:r>
-              <w:rPr>
-                <w:rFonts w:ascii="Franklin Gothic Book" w:eastAsia="Rockwell" w:hAnsi="Franklin Gothic Book" w:cs="Times New Roman"/>
-                <w:sz w:val="20"/>
-                <w:szCs w:val="20"/>
-              </w:rPr>
-              <w:t>Waterfall development</w:t>
+              <w:t>Scrum</w:t>
             </w:r>
           </w:p>
           <w:p>
@@ -505,16 +478,6 @@
         <w:jc w:val="center"/>
         <w:rPr>
           <w:rStyle w:val="IntenseReference"/>
-          <w:sz w:val="14"/>
-        </w:rPr>
-      </w:pPr>
-    </w:p>
-    <w:p>
-      <w:pPr>
-        <w:spacing w:after="0" w:line="240" w:lineRule="auto"/>
-        <w:jc w:val="center"/>
-        <w:rPr>
-          <w:rStyle w:val="IntenseReference"/>
           <w:rFonts w:ascii="Rockwell" w:hAnsi="Rockwell"/>
           <w:sz w:val="28"/>
           <w:szCs w:val="28"/>
@@ -856,8 +819,13 @@
       <w:pPr>
         <w:spacing w:after="0" w:line="240" w:lineRule="auto"/>
         <w:rPr>
-          <w:rFonts w:ascii="Franklin Gothic Book" w:hAnsi="Franklin Gothic Book"/>
-          <w:sz w:val="20"/>
+          <w:rStyle w:val="IntenseReference"/>
+          <w:rFonts w:ascii="Franklin Gothic Book" w:hAnsi="Franklin Gothic Book"/>
+          <w:b w:val="0"/>
+          <w:bCs w:val="0"/>
+          <w:smallCaps w:val="0"/>
+          <w:sz w:val="20"/>
+          <w:u w:val="none"/>
         </w:rPr>
       </w:pPr>
       <w:r>
@@ -907,16 +875,6 @@
         </w:rPr>
         <w:t>, Writing in Business &amp; Industry</w:t>
       </w:r>
-    </w:p>
-    <w:p>
-      <w:pPr>
-        <w:spacing w:after="0" w:line="240" w:lineRule="auto"/>
-        <w:jc w:val="center"/>
-        <w:rPr>
-          <w:rStyle w:val="IntenseReference"/>
-          <w:sz w:val="14"/>
-        </w:rPr>
-      </w:pPr>
     </w:p>
     <w:p>
       <w:pPr>
@@ -930,25 +888,6 @@
           <w:u w:val="none"/>
         </w:rPr>
       </w:pPr>
-      <w:r>
-        <w:rPr>
-          <w:rStyle w:val="IntenseReference"/>
-          <w:rFonts w:ascii="Rockwell" w:hAnsi="Rockwell"/>
-          <w:sz w:val="28"/>
-          <w:szCs w:val="28"/>
-          <w:u w:val="none"/>
-        </w:rPr>
-        <w:t xml:space="preserve">  </w:t>
-      </w:r>
-      <w:r>
-        <w:rPr>
-          <w:rStyle w:val="IntenseReference"/>
-          <w:sz w:val="28"/>
-          <w:szCs w:val="28"/>
-          <w:u w:val="none"/>
-        </w:rPr>
-        <w:t xml:space="preserve"> </w:t>
-      </w:r>
       <w:r>
         <w:rPr>
           <w:rStyle w:val="IntenseReference"/>
@@ -1090,7 +1029,45 @@
           <w:sz w:val="20"/>
           <w:u w:val="none"/>
         </w:rPr>
-        <w:t>, as well as GUI design strategies.</w:t>
+        <w:t xml:space="preserve">, as well as </w:t>
+      </w:r>
+      <w:proofErr w:type="spellStart"/>
+      <w:r>
+        <w:rPr>
+          <w:rStyle w:val="IntenseReference"/>
+          <w:rFonts w:ascii="Franklin Gothic Book" w:hAnsi="Franklin Gothic Book"/>
+          <w:b w:val="0"/>
+          <w:bCs w:val="0"/>
+          <w:smallCaps w:val="0"/>
+          <w:sz w:val="20"/>
+          <w:u w:val="none"/>
+        </w:rPr>
+        <w:t>Java.swing</w:t>
+      </w:r>
+      <w:proofErr w:type="spellEnd"/>
+      <w:r>
+        <w:rPr>
+          <w:rStyle w:val="IntenseReference"/>
+          <w:rFonts w:ascii="Franklin Gothic Book" w:hAnsi="Franklin Gothic Book"/>
+          <w:b w:val="0"/>
+          <w:bCs w:val="0"/>
+          <w:smallCaps w:val="0"/>
+          <w:sz w:val="20"/>
+          <w:u w:val="none"/>
+        </w:rPr>
+        <w:t xml:space="preserve"> </w:t>
+      </w:r>
+      <w:r>
+        <w:rPr>
+          <w:rStyle w:val="IntenseReference"/>
+          <w:rFonts w:ascii="Franklin Gothic Book" w:hAnsi="Franklin Gothic Book"/>
+          <w:b w:val="0"/>
+          <w:bCs w:val="0"/>
+          <w:smallCaps w:val="0"/>
+          <w:sz w:val="20"/>
+          <w:u w:val="none"/>
+        </w:rPr>
+        <w:t>strategies.</w:t>
       </w:r>
     </w:p>
     <w:p>
@@ -1393,6 +1370,7 @@
           <w:ilvl w:val="0"/>
           <w:numId w:val="26"/>
         </w:numPr>
+        <w:spacing w:line="240" w:lineRule="auto"/>
         <w:rPr>
           <w:rStyle w:val="IntenseReference"/>
           <w:rFonts w:ascii="Rockwell" w:hAnsi="Rockwell"/>
@@ -1476,7 +1454,161 @@
     </w:p>
     <w:p>
       <w:pPr>
+        <w:pStyle w:val="ListParagraph"/>
+        <w:ind w:left="0"/>
+        <w:rPr>
+          <w:rStyle w:val="IntenseReference"/>
+          <w:rFonts w:ascii="Rockwell" w:hAnsi="Rockwell"/>
+          <w:bCs w:val="0"/>
+          <w:smallCaps w:val="0"/>
+          <w:u w:val="none"/>
+        </w:rPr>
+      </w:pPr>
+      <w:r>
+        <w:rPr>
+          <w:rStyle w:val="IntenseReference"/>
+          <w:rFonts w:ascii="Rockwell" w:hAnsi="Rockwell"/>
+          <w:bCs w:val="0"/>
+          <w:smallCaps w:val="0"/>
+          <w:u w:val="none"/>
+        </w:rPr>
+        <w:t xml:space="preserve">Campaign Doc Generator </w:t>
+      </w:r>
+      <w:proofErr w:type="spellStart"/>
+      <w:r>
+        <w:rPr>
+          <w:rStyle w:val="IntenseReference"/>
+          <w:rFonts w:ascii="Rockwell" w:hAnsi="Rockwell"/>
+          <w:bCs w:val="0"/>
+          <w:smallCaps w:val="0"/>
+          <w:u w:val="none"/>
+        </w:rPr>
+        <w:t>Addon</w:t>
+      </w:r>
+      <w:proofErr w:type="spellEnd"/>
+    </w:p>
+    <w:p>
+      <w:pPr>
+        <w:pStyle w:val="ListParagraph"/>
+        <w:numPr>
+          <w:ilvl w:val="0"/>
+          <w:numId w:val="25"/>
+        </w:numPr>
+        <w:rPr>
+          <w:rFonts w:ascii="Franklin Gothic Book" w:hAnsi="Franklin Gothic Book"/>
+          <w:sz w:val="20"/>
+          <w:szCs w:val="20"/>
+        </w:rPr>
+      </w:pPr>
+      <w:r>
+        <w:rPr>
+          <w:rFonts w:ascii="Franklin Gothic Book" w:hAnsi="Franklin Gothic Book"/>
+          <w:sz w:val="20"/>
+          <w:szCs w:val="20"/>
+        </w:rPr>
+        <w:t>Designed a campaign document creator add-on</w:t>
+      </w:r>
+      <w:r>
+        <w:rPr>
+          <w:rFonts w:ascii="Franklin Gothic Book" w:hAnsi="Franklin Gothic Book"/>
+          <w:sz w:val="20"/>
+          <w:szCs w:val="20"/>
+        </w:rPr>
+        <w:t xml:space="preserve"> for Google Docs</w:t>
+      </w:r>
+      <w:r>
+        <w:rPr>
+          <w:rFonts w:ascii="Franklin Gothic Book" w:hAnsi="Franklin Gothic Book"/>
+          <w:sz w:val="20"/>
+          <w:szCs w:val="20"/>
+        </w:rPr>
+        <w:t xml:space="preserve"> based on ‘client’ requests and input.</w:t>
+      </w:r>
+    </w:p>
+    <w:p>
+      <w:pPr>
+        <w:pStyle w:val="ListParagraph"/>
+        <w:numPr>
+          <w:ilvl w:val="0"/>
+          <w:numId w:val="25"/>
+        </w:numPr>
+        <w:rPr>
+          <w:rStyle w:val="IntenseReference"/>
+          <w:rFonts w:ascii="Rockwell" w:hAnsi="Rockwell"/>
+          <w:bCs w:val="0"/>
+          <w:smallCaps w:val="0"/>
+          <w:u w:val="none"/>
+        </w:rPr>
+      </w:pPr>
+      <w:r>
+        <w:rPr>
+          <w:rStyle w:val="IntenseReference"/>
+          <w:rFonts w:ascii="Franklin Gothic Book" w:hAnsi="Franklin Gothic Book"/>
+          <w:b w:val="0"/>
+          <w:bCs w:val="0"/>
+          <w:smallCaps w:val="0"/>
+          <w:sz w:val="20"/>
+          <w:u w:val="none"/>
+        </w:rPr>
+        <w:t xml:space="preserve">Incorporated HTML, CSS, </w:t>
+      </w:r>
+      <w:proofErr w:type="spellStart"/>
+      <w:r>
+        <w:rPr>
+          <w:rStyle w:val="IntenseReference"/>
+          <w:rFonts w:ascii="Franklin Gothic Book" w:hAnsi="Franklin Gothic Book"/>
+          <w:b w:val="0"/>
+          <w:bCs w:val="0"/>
+          <w:smallCaps w:val="0"/>
+          <w:sz w:val="20"/>
+          <w:u w:val="none"/>
+        </w:rPr>
+        <w:t>Javascript</w:t>
+      </w:r>
+      <w:proofErr w:type="spellEnd"/>
+      <w:r>
+        <w:rPr>
+          <w:rStyle w:val="IntenseReference"/>
+          <w:rFonts w:ascii="Franklin Gothic Book" w:hAnsi="Franklin Gothic Book"/>
+          <w:b w:val="0"/>
+          <w:bCs w:val="0"/>
+          <w:smallCaps w:val="0"/>
+          <w:sz w:val="20"/>
+          <w:u w:val="none"/>
+        </w:rPr>
+        <w:t xml:space="preserve"> and G</w:t>
+      </w:r>
+      <w:bookmarkStart w:id="0" w:name="_GoBack"/>
+      <w:bookmarkEnd w:id="0"/>
+      <w:r>
+        <w:rPr>
+          <w:rStyle w:val="IntenseReference"/>
+          <w:rFonts w:ascii="Franklin Gothic Book" w:hAnsi="Franklin Gothic Book"/>
+          <w:b w:val="0"/>
+          <w:bCs w:val="0"/>
+          <w:smallCaps w:val="0"/>
+          <w:sz w:val="20"/>
+          <w:u w:val="none"/>
+        </w:rPr>
+        <w:t>oogle Apps Script to make a visually appealing layout.</w:t>
+      </w:r>
+      <w:r>
+        <w:rPr>
+          <w:rStyle w:val="IntenseReference"/>
+          <w:rFonts w:ascii="Franklin Gothic Book" w:hAnsi="Franklin Gothic Book"/>
+          <w:b w:val="0"/>
+          <w:bCs w:val="0"/>
+          <w:smallCaps w:val="0"/>
+          <w:sz w:val="20"/>
+          <w:u w:val="none"/>
+        </w:rPr>
+        <w:t xml:space="preserve"> </w:t>
+      </w:r>
+    </w:p>
+    <w:p>
+      <w:pPr>
         <w:pStyle w:val="NoSpacing"/>
+        <w:jc w:val="center"/>
         <w:rPr>
           <w:rStyle w:val="IntenseReference"/>
           <w:rFonts w:ascii="Rockwell" w:hAnsi="Rockwell"/>
@@ -1525,119 +1657,137 @@
         <w:t>________________________</w:t>
       </w:r>
     </w:p>
-    <w:p>
-      <w:pPr>
-        <w:pStyle w:val="NoSpacing"/>
-        <w:rPr>
-          <w:rFonts w:ascii="Rockwell" w:hAnsi="Rockwell"/>
-          <w:b/>
-        </w:rPr>
-      </w:pPr>
-    </w:p>
-    <w:p>
-      <w:pPr>
-        <w:pStyle w:val="NoSpacing"/>
-        <w:rPr>
-          <w:rFonts w:ascii="Franklin Gothic Book" w:hAnsi="Franklin Gothic Book"/>
-          <w:sz w:val="20"/>
-        </w:rPr>
-      </w:pPr>
-      <w:r>
-        <w:rPr>
-          <w:rFonts w:ascii="Rockwell" w:hAnsi="Rockwell"/>
-          <w:b/>
-        </w:rPr>
-        <w:t>Jr. Software Engineer</w:t>
-      </w:r>
-      <w:r>
-        <w:rPr>
-          <w:rFonts w:ascii="Rockwell" w:hAnsi="Rockwell"/>
-          <w:b/>
-        </w:rPr>
-        <w:t xml:space="preserve"> </w:t>
-      </w:r>
-      <w:r>
-        <w:rPr>
-          <w:rFonts w:ascii="Rockwell" w:hAnsi="Rockwell"/>
-          <w:b/>
-        </w:rPr>
-        <w:tab/>
-      </w:r>
-      <w:r>
-        <w:rPr>
-          <w:rFonts w:ascii="Rockwell" w:hAnsi="Rockwell"/>
-          <w:b/>
-        </w:rPr>
-        <w:tab/>
-      </w:r>
-      <w:r>
-        <w:rPr>
-          <w:rFonts w:ascii="Franklin Gothic Book" w:hAnsi="Franklin Gothic Book"/>
-          <w:sz w:val="20"/>
-        </w:rPr>
-        <w:t>Gaithersburg</w:t>
-      </w:r>
-      <w:r>
-        <w:rPr>
-          <w:rFonts w:ascii="Franklin Gothic Book" w:hAnsi="Franklin Gothic Book"/>
-          <w:sz w:val="20"/>
-        </w:rPr>
-        <w:t xml:space="preserve">              </w:t>
-      </w:r>
-      <w:r>
-        <w:rPr>
-          <w:rFonts w:ascii="Franklin Gothic Book" w:hAnsi="Franklin Gothic Book"/>
-          <w:sz w:val="20"/>
-        </w:rPr>
-        <w:tab/>
-      </w:r>
-      <w:r>
-        <w:rPr>
-          <w:rFonts w:ascii="Franklin Gothic Book" w:hAnsi="Franklin Gothic Book"/>
-          <w:sz w:val="20"/>
-        </w:rPr>
-        <w:t xml:space="preserve">     </w:t>
-      </w:r>
-      <w:r>
-        <w:rPr>
-          <w:rFonts w:ascii="Franklin Gothic Book" w:hAnsi="Franklin Gothic Book"/>
-          <w:sz w:val="20"/>
-        </w:rPr>
-        <w:t xml:space="preserve">    </w:t>
-      </w:r>
-      <w:r>
-        <w:rPr>
-          <w:rFonts w:ascii="Franklin Gothic Book" w:hAnsi="Franklin Gothic Book"/>
-          <w:i/>
-          <w:sz w:val="20"/>
-        </w:rPr>
-        <w:t>March 2017</w:t>
-      </w:r>
-      <w:r>
-        <w:rPr>
-          <w:rFonts w:ascii="Franklin Gothic Book" w:hAnsi="Franklin Gothic Book"/>
-          <w:i/>
-          <w:sz w:val="20"/>
-        </w:rPr>
-        <w:t xml:space="preserve"> –</w:t>
-      </w:r>
-      <w:r>
-        <w:rPr>
-          <w:rFonts w:ascii="Franklin Gothic Book" w:hAnsi="Franklin Gothic Book"/>
-          <w:i/>
-          <w:sz w:val="20"/>
-        </w:rPr>
-        <w:t xml:space="preserve"> </w:t>
-      </w:r>
-      <w:r>
-        <w:rPr>
-          <w:rFonts w:ascii="Franklin Gothic Book" w:hAnsi="Franklin Gothic Book"/>
-          <w:i/>
-          <w:sz w:val="20"/>
-        </w:rPr>
-        <w:t>June 2017</w:t>
-      </w:r>
-    </w:p>
+    <w:tbl>
+      <w:tblPr>
+        <w:tblStyle w:val="TableGrid"/>
+        <w:tblW w:w="0" w:type="auto"/>
+        <w:tblBorders>
+          <w:top w:val="none" w:sz="0" w:space="0" w:color="auto"/>
+          <w:left w:val="none" w:sz="0" w:space="0" w:color="auto"/>
+          <w:bottom w:val="none" w:sz="0" w:space="0" w:color="auto"/>
+          <w:right w:val="none" w:sz="0" w:space="0" w:color="auto"/>
+          <w:insideH w:val="none" w:sz="0" w:space="0" w:color="auto"/>
+          <w:insideV w:val="none" w:sz="0" w:space="0" w:color="auto"/>
+        </w:tblBorders>
+        <w:tblLook w:val="04A0" w:firstRow="1" w:lastRow="0" w:firstColumn="1" w:lastColumn="0" w:noHBand="0" w:noVBand="1"/>
+      </w:tblPr>
+      <w:tblGrid>
+        <w:gridCol w:w="3116"/>
+        <w:gridCol w:w="3117"/>
+        <w:gridCol w:w="3117"/>
+      </w:tblGrid>
+      <w:tr>
+        <w:tc>
+          <w:tcPr>
+            <w:tcW w:w="3116" w:type="dxa"/>
+            <w:shd w:val="clear" w:color="auto" w:fill="auto"/>
+          </w:tcPr>
+          <w:p>
+            <w:pPr>
+              <w:pStyle w:val="NoSpacing"/>
+              <w:rPr>
+                <w:rFonts w:ascii="Franklin Gothic Book" w:hAnsi="Franklin Gothic Book"/>
+                <w:sz w:val="20"/>
+              </w:rPr>
+            </w:pPr>
+            <w:r>
+              <w:rPr>
+                <w:rFonts w:ascii="Rockwell" w:hAnsi="Rockwell"/>
+                <w:b/>
+              </w:rPr>
+              <w:t>Jr. Software Engineer</w:t>
+            </w:r>
+            <w:r>
+              <w:rPr>
+                <w:rFonts w:ascii="Franklin Gothic Book" w:hAnsi="Franklin Gothic Book"/>
+                <w:sz w:val="20"/>
+              </w:rPr>
+              <w:t xml:space="preserve"> </w:t>
+            </w:r>
+          </w:p>
+        </w:tc>
+        <w:tc>
+          <w:tcPr>
+            <w:tcW w:w="3117" w:type="dxa"/>
+            <w:shd w:val="clear" w:color="auto" w:fill="auto"/>
+          </w:tcPr>
+          <w:p>
+            <w:pPr>
+              <w:pStyle w:val="NoSpacing"/>
+              <w:jc w:val="center"/>
+              <w:rPr>
+                <w:rFonts w:ascii="Rockwell" w:hAnsi="Rockwell"/>
+                <w:b/>
+                <w:bCs/>
+                <w:smallCaps/>
+                <w:sz w:val="28"/>
+                <w:szCs w:val="28"/>
+              </w:rPr>
+            </w:pPr>
+            <w:proofErr w:type="spellStart"/>
+            <w:r>
+              <w:rPr>
+                <w:rFonts w:ascii="Franklin Gothic Book" w:hAnsi="Franklin Gothic Book"/>
+                <w:sz w:val="20"/>
+              </w:rPr>
+              <w:t>Dealeron</w:t>
+            </w:r>
+            <w:proofErr w:type="spellEnd"/>
+            <w:r>
+              <w:rPr>
+                <w:rFonts w:ascii="Franklin Gothic Book" w:hAnsi="Franklin Gothic Book"/>
+                <w:sz w:val="20"/>
+              </w:rPr>
+              <w:t xml:space="preserve">              </w:t>
+            </w:r>
+          </w:p>
+        </w:tc>
+        <w:tc>
+          <w:tcPr>
+            <w:tcW w:w="3117" w:type="dxa"/>
+            <w:shd w:val="clear" w:color="auto" w:fill="auto"/>
+          </w:tcPr>
+          <w:p>
+            <w:pPr>
+              <w:pStyle w:val="NoSpacing"/>
+              <w:jc w:val="right"/>
+              <w:rPr>
+                <w:rFonts w:ascii="Rockwell" w:hAnsi="Rockwell"/>
+                <w:b/>
+                <w:bCs/>
+                <w:smallCaps/>
+                <w:sz w:val="28"/>
+                <w:szCs w:val="28"/>
+              </w:rPr>
+            </w:pPr>
+            <w:r>
+              <w:rPr>
+                <w:rFonts w:ascii="Franklin Gothic Book" w:hAnsi="Franklin Gothic Book"/>
+                <w:i/>
+                <w:sz w:val="20"/>
+              </w:rPr>
+              <w:t>March 2017</w:t>
+            </w:r>
+            <w:r>
+              <w:rPr>
+                <w:rFonts w:ascii="Franklin Gothic Book" w:hAnsi="Franklin Gothic Book"/>
+                <w:i/>
+                <w:sz w:val="20"/>
+              </w:rPr>
+              <w:t xml:space="preserve"> – </w:t>
+            </w:r>
+            <w:r>
+              <w:rPr>
+                <w:rFonts w:ascii="Franklin Gothic Book" w:hAnsi="Franklin Gothic Book"/>
+                <w:i/>
+                <w:sz w:val="20"/>
+              </w:rPr>
+              <w:t>June 2017</w:t>
+            </w:r>
+          </w:p>
+        </w:tc>
+      </w:tr>
+    </w:tbl>
     <w:p>
       <w:pPr>
         <w:pStyle w:val="ListParagraph"/>
@@ -1656,14 +1806,7 @@
           <w:rFonts w:ascii="Franklin Gothic Book" w:hAnsi="Franklin Gothic Book"/>
           <w:sz w:val="20"/>
         </w:rPr>
-        <w:t xml:space="preserve">Communicated with other developers </w:t>
-      </w:r>
-      <w:r>
-        <w:rPr>
-          <w:rFonts w:ascii="Franklin Gothic Book" w:hAnsi="Franklin Gothic Book"/>
-          <w:sz w:val="20"/>
-        </w:rPr>
-        <w:t xml:space="preserve">in </w:t>
+        <w:t xml:space="preserve">Developed major QOL features and updates for a CMS platform using ASP, </w:t>
       </w:r>
       <w:proofErr w:type="spellStart"/>
       <w:r>
@@ -1671,7 +1814,14 @@
           <w:rFonts w:ascii="Franklin Gothic Book" w:hAnsi="Franklin Gothic Book"/>
           <w:sz w:val="20"/>
         </w:rPr>
-        <w:t>Dealeron</w:t>
+        <w:t>Javascri</w:t>
+      </w:r>
+      <w:r>
+        <w:rPr>
+          <w:rFonts w:ascii="Franklin Gothic Book" w:hAnsi="Franklin Gothic Book"/>
+          <w:sz w:val="20"/>
+        </w:rPr>
+        <w:t>pt</w:t>
       </w:r>
       <w:proofErr w:type="spellEnd"/>
       <w:r>
@@ -1679,14 +1829,7 @@
           <w:rFonts w:ascii="Franklin Gothic Book" w:hAnsi="Franklin Gothic Book"/>
           <w:sz w:val="20"/>
         </w:rPr>
-        <w:t xml:space="preserve"> Inc. </w:t>
-      </w:r>
-      <w:r>
-        <w:rPr>
-          <w:rFonts w:ascii="Franklin Gothic Book" w:hAnsi="Franklin Gothic Book"/>
-          <w:sz w:val="20"/>
-        </w:rPr>
-        <w:t>during every Scrum meeting, explaining methodology and procedures.</w:t>
+        <w:t xml:space="preserve"> and HTML5.</w:t>
       </w:r>
     </w:p>
     <w:p>
@@ -1707,16 +1850,28 @@
           <w:rFonts w:ascii="Franklin Gothic Book" w:hAnsi="Franklin Gothic Book"/>
           <w:sz w:val="20"/>
         </w:rPr>
-        <w:t xml:space="preserve">Investigated and fixed bugs inside the </w:t>
-      </w:r>
-      <w:bookmarkStart w:id="0" w:name="_GoBack"/>
-      <w:bookmarkEnd w:id="0"/>
-      <w:r>
-        <w:rPr>
-          <w:rFonts w:ascii="Franklin Gothic Book" w:hAnsi="Franklin Gothic Book"/>
-          <w:sz w:val="20"/>
-        </w:rPr>
-        <w:t>platform and dealership websites.</w:t>
+        <w:t xml:space="preserve">Communicated with </w:t>
+      </w:r>
+      <w:r>
+        <w:rPr>
+          <w:rFonts w:ascii="Franklin Gothic Book" w:hAnsi="Franklin Gothic Book"/>
+          <w:sz w:val="20"/>
+        </w:rPr>
+        <w:t>senior</w:t>
+      </w:r>
+      <w:r>
+        <w:rPr>
+          <w:rFonts w:ascii="Franklin Gothic Book" w:hAnsi="Franklin Gothic Book"/>
+          <w:sz w:val="20"/>
+        </w:rPr>
+        <w:t xml:space="preserve"> developers during every Scrum </w:t>
+      </w:r>
+      <w:r>
+        <w:rPr>
+          <w:rFonts w:ascii="Franklin Gothic Book" w:hAnsi="Franklin Gothic Book"/>
+          <w:sz w:val="20"/>
+        </w:rPr>
+        <w:t>meeting, explaining methodology.</w:t>
       </w:r>
     </w:p>
     <w:p>
@@ -1737,130 +1892,398 @@
           <w:rFonts w:ascii="Franklin Gothic Book" w:hAnsi="Franklin Gothic Book"/>
           <w:sz w:val="20"/>
         </w:rPr>
-        <w:t xml:space="preserve">Developed major QOL features and updates for a CMS platform using VBScript, </w:t>
-      </w:r>
-      <w:proofErr w:type="spellStart"/>
-      <w:r>
-        <w:rPr>
-          <w:rFonts w:ascii="Franklin Gothic Book" w:hAnsi="Franklin Gothic Book"/>
-          <w:sz w:val="20"/>
-        </w:rPr>
-        <w:t>Javascript</w:t>
-      </w:r>
-      <w:proofErr w:type="spellEnd"/>
-      <w:r>
-        <w:rPr>
-          <w:rFonts w:ascii="Franklin Gothic Book" w:hAnsi="Franklin Gothic Book"/>
-          <w:sz w:val="20"/>
-        </w:rPr>
-        <w:t xml:space="preserve"> and HTML5.</w:t>
+        <w:t xml:space="preserve">Investigated and fixed bugs inside the platform </w:t>
+      </w:r>
+      <w:r>
+        <w:rPr>
+          <w:rFonts w:ascii="Franklin Gothic Book" w:hAnsi="Franklin Gothic Book"/>
+          <w:sz w:val="20"/>
+        </w:rPr>
+        <w:t xml:space="preserve">CMS </w:t>
+      </w:r>
+      <w:r>
+        <w:rPr>
+          <w:rFonts w:ascii="Franklin Gothic Book" w:hAnsi="Franklin Gothic Book"/>
+          <w:sz w:val="20"/>
+        </w:rPr>
+        <w:t>and dealership websites</w:t>
+      </w:r>
+      <w:r>
+        <w:rPr>
+          <w:rFonts w:ascii="Franklin Gothic Book" w:hAnsi="Franklin Gothic Book"/>
+          <w:sz w:val="20"/>
+        </w:rPr>
+        <w:t xml:space="preserve"> using C#</w:t>
+      </w:r>
+      <w:r>
+        <w:rPr>
+          <w:rFonts w:ascii="Franklin Gothic Book" w:hAnsi="Franklin Gothic Book"/>
+          <w:sz w:val="20"/>
+        </w:rPr>
+        <w:t xml:space="preserve"> and</w:t>
+      </w:r>
+      <w:r>
+        <w:rPr>
+          <w:rFonts w:ascii="Franklin Gothic Book" w:hAnsi="Franklin Gothic Book"/>
+          <w:sz w:val="20"/>
+        </w:rPr>
+        <w:t xml:space="preserve"> jQuery</w:t>
+      </w:r>
+      <w:r>
+        <w:rPr>
+          <w:rFonts w:ascii="Franklin Gothic Book" w:hAnsi="Franklin Gothic Book"/>
+          <w:sz w:val="20"/>
+        </w:rPr>
+        <w:t>.</w:t>
       </w:r>
     </w:p>
     <w:p>
       <w:pPr>
-        <w:pStyle w:val="NoSpacing"/>
-        <w:rPr>
-          <w:rFonts w:ascii="Franklin Gothic Book" w:hAnsi="Franklin Gothic Book"/>
-          <w:sz w:val="20"/>
-        </w:rPr>
-      </w:pPr>
-      <w:r>
-        <w:rPr>
-          <w:rFonts w:ascii="Rockwell" w:hAnsi="Rockwell"/>
-          <w:b/>
-        </w:rPr>
-        <w:t>Developer</w:t>
-      </w:r>
-      <w:r>
-        <w:rPr>
-          <w:rFonts w:ascii="Rockwell" w:hAnsi="Rockwell"/>
-          <w:b/>
-        </w:rPr>
-        <w:tab/>
-      </w:r>
-      <w:r>
-        <w:rPr>
-          <w:rFonts w:ascii="Rockwell" w:hAnsi="Rockwell"/>
-          <w:b/>
-        </w:rPr>
-        <w:tab/>
-      </w:r>
-      <w:r>
-        <w:rPr>
-          <w:rFonts w:ascii="Rockwell" w:hAnsi="Rockwell"/>
-          <w:b/>
-        </w:rPr>
-        <w:tab/>
-      </w:r>
-      <w:r>
-        <w:rPr>
-          <w:rFonts w:ascii="Rockwell" w:hAnsi="Rockwell"/>
-          <w:b/>
-        </w:rPr>
-        <w:tab/>
-      </w:r>
-      <w:r>
-        <w:rPr>
-          <w:rFonts w:ascii="Franklin Gothic Book" w:hAnsi="Franklin Gothic Book"/>
-          <w:sz w:val="20"/>
-        </w:rPr>
-        <w:t>Baltimore</w:t>
-      </w:r>
-      <w:r>
-        <w:rPr>
-          <w:rFonts w:ascii="Franklin Gothic Book" w:hAnsi="Franklin Gothic Book"/>
-          <w:sz w:val="20"/>
-        </w:rPr>
-        <w:tab/>
-      </w:r>
-      <w:r>
-        <w:rPr>
-          <w:rFonts w:ascii="Franklin Gothic Book" w:hAnsi="Franklin Gothic Book"/>
-          <w:sz w:val="20"/>
-        </w:rPr>
-        <w:t xml:space="preserve"> </w:t>
-      </w:r>
-      <w:r>
-        <w:rPr>
-          <w:rFonts w:ascii="Franklin Gothic Book" w:hAnsi="Franklin Gothic Book"/>
-          <w:sz w:val="20"/>
-        </w:rPr>
-        <w:tab/>
-        <w:t xml:space="preserve">         </w:t>
-      </w:r>
-      <w:r>
-        <w:rPr>
-          <w:rFonts w:ascii="Franklin Gothic Book" w:hAnsi="Franklin Gothic Book"/>
-          <w:i/>
-          <w:sz w:val="20"/>
-        </w:rPr>
-        <w:t xml:space="preserve">May </w:t>
-      </w:r>
-      <w:r>
-        <w:rPr>
-          <w:rFonts w:ascii="Franklin Gothic Book" w:hAnsi="Franklin Gothic Book"/>
-          <w:i/>
-          <w:sz w:val="20"/>
-        </w:rPr>
-        <w:t xml:space="preserve">2016 – </w:t>
-      </w:r>
-      <w:r>
-        <w:rPr>
-          <w:rFonts w:ascii="Franklin Gothic Book" w:hAnsi="Franklin Gothic Book"/>
-          <w:i/>
-          <w:sz w:val="20"/>
-        </w:rPr>
-        <w:t xml:space="preserve">October </w:t>
-      </w:r>
-      <w:r>
-        <w:rPr>
-          <w:rFonts w:ascii="Franklin Gothic Book" w:hAnsi="Franklin Gothic Book"/>
-          <w:i/>
-          <w:sz w:val="20"/>
-        </w:rPr>
-        <w:t>2016</w:t>
+        <w:pStyle w:val="ListParagraph"/>
+        <w:numPr>
+          <w:ilvl w:val="0"/>
+          <w:numId w:val="4"/>
+        </w:numPr>
+        <w:spacing w:after="0" w:line="240" w:lineRule="auto"/>
+        <w:rPr>
+          <w:rFonts w:ascii="Franklin Gothic Book" w:hAnsi="Franklin Gothic Book"/>
+          <w:sz w:val="20"/>
+        </w:rPr>
+      </w:pPr>
+      <w:r>
+        <w:rPr>
+          <w:rFonts w:ascii="Franklin Gothic Book" w:hAnsi="Franklin Gothic Book"/>
+          <w:sz w:val="20"/>
+        </w:rPr>
+        <w:t>Implemented</w:t>
+      </w:r>
+      <w:r>
+        <w:rPr>
+          <w:rFonts w:ascii="Franklin Gothic Book" w:hAnsi="Franklin Gothic Book"/>
+          <w:sz w:val="20"/>
+        </w:rPr>
+        <w:t xml:space="preserve"> scripts and queries</w:t>
+      </w:r>
+      <w:r>
+        <w:rPr>
+          <w:rFonts w:ascii="Franklin Gothic Book" w:hAnsi="Franklin Gothic Book"/>
+          <w:sz w:val="20"/>
+        </w:rPr>
+        <w:t xml:space="preserve"> for various tables</w:t>
+      </w:r>
+      <w:r>
+        <w:rPr>
+          <w:rFonts w:ascii="Franklin Gothic Book" w:hAnsi="Franklin Gothic Book"/>
+          <w:sz w:val="20"/>
+        </w:rPr>
+        <w:t xml:space="preserve"> in Microsoft SQL Server.</w:t>
       </w:r>
     </w:p>
+    <w:tbl>
+      <w:tblPr>
+        <w:tblStyle w:val="TableGrid"/>
+        <w:tblW w:w="0" w:type="auto"/>
+        <w:tblBorders>
+          <w:top w:val="none" w:sz="0" w:space="0" w:color="auto"/>
+          <w:left w:val="none" w:sz="0" w:space="0" w:color="auto"/>
+          <w:bottom w:val="none" w:sz="0" w:space="0" w:color="auto"/>
+          <w:right w:val="none" w:sz="0" w:space="0" w:color="auto"/>
+          <w:insideH w:val="none" w:sz="0" w:space="0" w:color="auto"/>
+          <w:insideV w:val="none" w:sz="0" w:space="0" w:color="auto"/>
+        </w:tblBorders>
+        <w:tblLook w:val="04A0" w:firstRow="1" w:lastRow="0" w:firstColumn="1" w:lastColumn="0" w:noHBand="0" w:noVBand="1"/>
+      </w:tblPr>
+      <w:tblGrid>
+        <w:gridCol w:w="3116"/>
+        <w:gridCol w:w="3117"/>
+        <w:gridCol w:w="3117"/>
+      </w:tblGrid>
+      <w:tr>
+        <w:tc>
+          <w:tcPr>
+            <w:tcW w:w="3116" w:type="dxa"/>
+            <w:shd w:val="clear" w:color="auto" w:fill="auto"/>
+          </w:tcPr>
+          <w:p>
+            <w:pPr>
+              <w:pStyle w:val="NoSpacing"/>
+              <w:rPr>
+                <w:rFonts w:ascii="Franklin Gothic Book" w:hAnsi="Franklin Gothic Book"/>
+                <w:sz w:val="20"/>
+              </w:rPr>
+            </w:pPr>
+            <w:r>
+              <w:rPr>
+                <w:rFonts w:ascii="Rockwell" w:hAnsi="Rockwell"/>
+                <w:b/>
+              </w:rPr>
+              <w:t>Teacher’s Assistant</w:t>
+            </w:r>
+          </w:p>
+        </w:tc>
+        <w:tc>
+          <w:tcPr>
+            <w:tcW w:w="3117" w:type="dxa"/>
+            <w:shd w:val="clear" w:color="auto" w:fill="auto"/>
+          </w:tcPr>
+          <w:p>
+            <w:pPr>
+              <w:pStyle w:val="NoSpacing"/>
+              <w:jc w:val="center"/>
+              <w:rPr>
+                <w:rFonts w:ascii="Rockwell" w:hAnsi="Rockwell"/>
+                <w:b/>
+                <w:bCs/>
+                <w:smallCaps/>
+                <w:sz w:val="28"/>
+                <w:szCs w:val="28"/>
+              </w:rPr>
+            </w:pPr>
+            <w:r>
+              <w:rPr>
+                <w:rFonts w:ascii="Franklin Gothic Book" w:hAnsi="Franklin Gothic Book"/>
+                <w:sz w:val="20"/>
+              </w:rPr>
+              <w:t>Panda Programmers</w:t>
+            </w:r>
+            <w:r>
+              <w:rPr>
+                <w:rFonts w:ascii="Franklin Gothic Book" w:hAnsi="Franklin Gothic Book"/>
+                <w:sz w:val="20"/>
+              </w:rPr>
+              <w:t xml:space="preserve">              </w:t>
+            </w:r>
+          </w:p>
+        </w:tc>
+        <w:tc>
+          <w:tcPr>
+            <w:tcW w:w="3117" w:type="dxa"/>
+            <w:shd w:val="clear" w:color="auto" w:fill="auto"/>
+          </w:tcPr>
+          <w:p>
+            <w:pPr>
+              <w:pStyle w:val="NoSpacing"/>
+              <w:jc w:val="right"/>
+              <w:rPr>
+                <w:rFonts w:ascii="Rockwell" w:hAnsi="Rockwell"/>
+                <w:b/>
+                <w:bCs/>
+                <w:smallCaps/>
+                <w:sz w:val="28"/>
+                <w:szCs w:val="28"/>
+              </w:rPr>
+            </w:pPr>
+            <w:r>
+              <w:rPr>
+                <w:rFonts w:ascii="Franklin Gothic Book" w:hAnsi="Franklin Gothic Book"/>
+                <w:i/>
+                <w:sz w:val="20"/>
+              </w:rPr>
+              <w:t>October 2016</w:t>
+            </w:r>
+            <w:r>
+              <w:rPr>
+                <w:rFonts w:ascii="Franklin Gothic Book" w:hAnsi="Franklin Gothic Book"/>
+                <w:i/>
+                <w:sz w:val="20"/>
+              </w:rPr>
+              <w:t xml:space="preserve"> – </w:t>
+            </w:r>
+            <w:r>
+              <w:rPr>
+                <w:rFonts w:ascii="Franklin Gothic Book" w:hAnsi="Franklin Gothic Book"/>
+                <w:i/>
+                <w:sz w:val="20"/>
+              </w:rPr>
+              <w:t>March 2017</w:t>
+            </w:r>
+          </w:p>
+        </w:tc>
+      </w:tr>
+    </w:tbl>
+    <w:p>
+      <w:pPr>
+        <w:pStyle w:val="ListParagraph"/>
+        <w:numPr>
+          <w:ilvl w:val="0"/>
+          <w:numId w:val="4"/>
+        </w:numPr>
+        <w:spacing w:after="0" w:line="240" w:lineRule="auto"/>
+        <w:rPr>
+          <w:rFonts w:ascii="Franklin Gothic Book" w:hAnsi="Franklin Gothic Book"/>
+          <w:sz w:val="20"/>
+        </w:rPr>
+      </w:pPr>
+      <w:r>
+        <w:rPr>
+          <w:rFonts w:ascii="Franklin Gothic Book" w:hAnsi="Franklin Gothic Book"/>
+          <w:sz w:val="20"/>
+        </w:rPr>
+        <w:t>Encouraged and inspired students to develop new projects.</w:t>
+      </w:r>
+    </w:p>
+    <w:p>
+      <w:pPr>
+        <w:pStyle w:val="ListParagraph"/>
+        <w:numPr>
+          <w:ilvl w:val="0"/>
+          <w:numId w:val="4"/>
+        </w:numPr>
+        <w:spacing w:after="0" w:line="240" w:lineRule="auto"/>
+        <w:rPr>
+          <w:rFonts w:ascii="Franklin Gothic Book" w:hAnsi="Franklin Gothic Book"/>
+          <w:sz w:val="20"/>
+        </w:rPr>
+      </w:pPr>
+      <w:r>
+        <w:rPr>
+          <w:rFonts w:ascii="Franklin Gothic Book" w:hAnsi="Franklin Gothic Book"/>
+          <w:sz w:val="20"/>
+        </w:rPr>
+        <w:t>Helped the lead teacher disseminate instructions.</w:t>
+      </w:r>
+    </w:p>
+    <w:p>
+      <w:pPr>
+        <w:pStyle w:val="ListParagraph"/>
+        <w:numPr>
+          <w:ilvl w:val="0"/>
+          <w:numId w:val="4"/>
+        </w:numPr>
+        <w:spacing w:after="0" w:line="240" w:lineRule="auto"/>
+        <w:rPr>
+          <w:rFonts w:ascii="Franklin Gothic Book" w:hAnsi="Franklin Gothic Book"/>
+          <w:sz w:val="20"/>
+        </w:rPr>
+      </w:pPr>
+      <w:r>
+        <w:rPr>
+          <w:rFonts w:ascii="Franklin Gothic Book" w:hAnsi="Franklin Gothic Book"/>
+          <w:sz w:val="20"/>
+        </w:rPr>
+        <w:t>Creatively g</w:t>
+      </w:r>
+      <w:r>
+        <w:rPr>
+          <w:rFonts w:ascii="Franklin Gothic Book" w:hAnsi="Franklin Gothic Book"/>
+          <w:sz w:val="20"/>
+        </w:rPr>
+        <w:t>uided students towards better un</w:t>
+      </w:r>
+      <w:r>
+        <w:rPr>
+          <w:rFonts w:ascii="Franklin Gothic Book" w:hAnsi="Franklin Gothic Book"/>
+          <w:sz w:val="20"/>
+        </w:rPr>
+        <w:t>derstanding of the fundamentals of programming</w:t>
+      </w:r>
+    </w:p>
+    <w:tbl>
+      <w:tblPr>
+        <w:tblStyle w:val="TableGrid"/>
+        <w:tblW w:w="0" w:type="auto"/>
+        <w:tblBorders>
+          <w:top w:val="none" w:sz="0" w:space="0" w:color="auto"/>
+          <w:left w:val="none" w:sz="0" w:space="0" w:color="auto"/>
+          <w:bottom w:val="none" w:sz="0" w:space="0" w:color="auto"/>
+          <w:right w:val="none" w:sz="0" w:space="0" w:color="auto"/>
+          <w:insideH w:val="none" w:sz="0" w:space="0" w:color="auto"/>
+          <w:insideV w:val="none" w:sz="0" w:space="0" w:color="auto"/>
+        </w:tblBorders>
+        <w:tblLook w:val="04A0" w:firstRow="1" w:lastRow="0" w:firstColumn="1" w:lastColumn="0" w:noHBand="0" w:noVBand="1"/>
+      </w:tblPr>
+      <w:tblGrid>
+        <w:gridCol w:w="2790"/>
+        <w:gridCol w:w="3780"/>
+        <w:gridCol w:w="2780"/>
+      </w:tblGrid>
+      <w:tr>
+        <w:tc>
+          <w:tcPr>
+            <w:tcW w:w="2790" w:type="dxa"/>
+            <w:shd w:val="clear" w:color="auto" w:fill="auto"/>
+          </w:tcPr>
+          <w:p>
+            <w:pPr>
+              <w:pStyle w:val="NoSpacing"/>
+              <w:rPr>
+                <w:rFonts w:ascii="Franklin Gothic Book" w:hAnsi="Franklin Gothic Book"/>
+                <w:sz w:val="20"/>
+              </w:rPr>
+            </w:pPr>
+            <w:r>
+              <w:rPr>
+                <w:rFonts w:ascii="Rockwell" w:hAnsi="Rockwell"/>
+                <w:b/>
+              </w:rPr>
+              <w:t>Developer</w:t>
+            </w:r>
+            <w:r>
+              <w:rPr>
+                <w:rFonts w:ascii="Rockwell" w:hAnsi="Rockwell"/>
+                <w:b/>
+              </w:rPr>
+              <w:t xml:space="preserve"> Intern</w:t>
+            </w:r>
+          </w:p>
+        </w:tc>
+        <w:tc>
+          <w:tcPr>
+            <w:tcW w:w="3780" w:type="dxa"/>
+            <w:shd w:val="clear" w:color="auto" w:fill="auto"/>
+          </w:tcPr>
+          <w:p>
+            <w:pPr>
+              <w:pStyle w:val="NoSpacing"/>
+              <w:jc w:val="center"/>
+              <w:rPr>
+                <w:rFonts w:ascii="Rockwell" w:hAnsi="Rockwell"/>
+                <w:b/>
+                <w:bCs/>
+                <w:smallCaps/>
+                <w:sz w:val="28"/>
+                <w:szCs w:val="28"/>
+              </w:rPr>
+            </w:pPr>
+            <w:r>
+              <w:rPr>
+                <w:rFonts w:ascii="Franklin Gothic Book" w:hAnsi="Franklin Gothic Book"/>
+                <w:sz w:val="20"/>
+              </w:rPr>
+              <w:t>Baltimore City Public Schools System</w:t>
+            </w:r>
+          </w:p>
+        </w:tc>
+        <w:tc>
+          <w:tcPr>
+            <w:tcW w:w="2780" w:type="dxa"/>
+            <w:shd w:val="clear" w:color="auto" w:fill="auto"/>
+          </w:tcPr>
+          <w:p>
+            <w:pPr>
+              <w:pStyle w:val="NoSpacing"/>
+              <w:jc w:val="right"/>
+              <w:rPr>
+                <w:rFonts w:ascii="Rockwell" w:hAnsi="Rockwell"/>
+                <w:b/>
+                <w:bCs/>
+                <w:smallCaps/>
+                <w:sz w:val="28"/>
+                <w:szCs w:val="28"/>
+              </w:rPr>
+            </w:pPr>
+            <w:r>
+              <w:rPr>
+                <w:rFonts w:ascii="Franklin Gothic Book" w:hAnsi="Franklin Gothic Book"/>
+                <w:i/>
+                <w:sz w:val="20"/>
+              </w:rPr>
+              <w:t>May 2016 – October 2016</w:t>
+            </w:r>
+          </w:p>
+        </w:tc>
+      </w:tr>
+    </w:tbl>
     <w:p>
       <w:pPr>
         <w:pStyle w:val="ListParagraph"/>
@@ -1879,7 +2302,56 @@
           <w:rFonts w:ascii="Franklin Gothic Book" w:hAnsi="Franklin Gothic Book"/>
           <w:sz w:val="20"/>
         </w:rPr>
-        <w:t xml:space="preserve">Interned </w:t>
+        <w:t xml:space="preserve">Collaborated </w:t>
+      </w:r>
+      <w:r>
+        <w:rPr>
+          <w:rFonts w:ascii="Franklin Gothic Book" w:hAnsi="Franklin Gothic Book"/>
+          <w:sz w:val="20"/>
+        </w:rPr>
+        <w:t>with other</w:t>
+      </w:r>
+      <w:r>
+        <w:rPr>
+          <w:rFonts w:ascii="Franklin Gothic Book" w:hAnsi="Franklin Gothic Book"/>
+          <w:sz w:val="20"/>
+        </w:rPr>
+        <w:t xml:space="preserve"> students </w:t>
+      </w:r>
+      <w:r>
+        <w:rPr>
+          <w:rFonts w:ascii="Franklin Gothic Book" w:hAnsi="Franklin Gothic Book"/>
+          <w:sz w:val="20"/>
+        </w:rPr>
+        <w:t>in order to develop</w:t>
+      </w:r>
+      <w:r>
+        <w:rPr>
+          <w:rFonts w:ascii="Franklin Gothic Book" w:hAnsi="Franklin Gothic Book"/>
+          <w:sz w:val="20"/>
+        </w:rPr>
+        <w:t>, design and maintain</w:t>
+      </w:r>
+      <w:r>
+        <w:rPr>
+          <w:rFonts w:ascii="Franklin Gothic Book" w:hAnsi="Franklin Gothic Book"/>
+          <w:sz w:val="20"/>
+        </w:rPr>
+        <w:t xml:space="preserve"> a functional database and website </w:t>
+      </w:r>
+      <w:r>
+        <w:rPr>
+          <w:rFonts w:ascii="Franklin Gothic Book" w:hAnsi="Franklin Gothic Book"/>
+          <w:sz w:val="20"/>
+        </w:rPr>
+        <w:t xml:space="preserve">displaying </w:t>
+      </w:r>
+      <w:r>
+        <w:rPr>
+          <w:rFonts w:ascii="Franklin Gothic Book" w:hAnsi="Franklin Gothic Book"/>
+          <w:sz w:val="20"/>
+        </w:rPr>
+        <w:t xml:space="preserve">materials and other </w:t>
       </w:r>
       <w:r>
         <w:rPr>
@@ -1893,27 +2365,6 @@
           <w:rFonts w:ascii="Franklin Gothic Book" w:hAnsi="Franklin Gothic Book"/>
           <w:sz w:val="20"/>
         </w:rPr>
-        <w:t xml:space="preserve"> the</w:t>
-      </w:r>
-      <w:r>
-        <w:rPr>
-          <w:rFonts w:ascii="Franklin Gothic Book" w:hAnsi="Franklin Gothic Book"/>
-          <w:sz w:val="20"/>
-        </w:rPr>
-        <w:t xml:space="preserve"> Baltimore City Public School</w:t>
-      </w:r>
-      <w:r>
-        <w:rPr>
-          <w:rFonts w:ascii="Franklin Gothic Book" w:hAnsi="Franklin Gothic Book"/>
-          <w:sz w:val="20"/>
-        </w:rPr>
-        <w:t>s</w:t>
-      </w:r>
-      <w:r>
-        <w:rPr>
-          <w:rFonts w:ascii="Franklin Gothic Book" w:hAnsi="Franklin Gothic Book"/>
-          <w:sz w:val="20"/>
-        </w:rPr>
         <w:t xml:space="preserve"> </w:t>
       </w:r>
       <w:r>
@@ -1921,28 +2372,28 @@
           <w:rFonts w:ascii="Franklin Gothic Book" w:hAnsi="Franklin Gothic Book"/>
           <w:sz w:val="20"/>
         </w:rPr>
-        <w:t xml:space="preserve">System (BCPSS) </w:t>
-      </w:r>
-      <w:r>
-        <w:rPr>
-          <w:rFonts w:ascii="Franklin Gothic Book" w:hAnsi="Franklin Gothic Book"/>
-          <w:sz w:val="20"/>
-        </w:rPr>
-        <w:t>in order to develop, design,</w:t>
-      </w:r>
-      <w:r>
-        <w:rPr>
-          <w:rFonts w:ascii="Franklin Gothic Book" w:hAnsi="Franklin Gothic Book"/>
-          <w:sz w:val="20"/>
-        </w:rPr>
-        <w:t xml:space="preserve"> and</w:t>
-      </w:r>
-      <w:r>
-        <w:rPr>
-          <w:rFonts w:ascii="Franklin Gothic Book" w:hAnsi="Franklin Gothic Book"/>
-          <w:sz w:val="20"/>
-        </w:rPr>
-        <w:t xml:space="preserve"> maintain</w:t>
+        <w:t>public school</w:t>
+      </w:r>
+      <w:r>
+        <w:rPr>
+          <w:rFonts w:ascii="Franklin Gothic Book" w:hAnsi="Franklin Gothic Book"/>
+          <w:sz w:val="20"/>
+        </w:rPr>
+        <w:t xml:space="preserve"> teachers use </w:t>
+      </w:r>
+      <w:r>
+        <w:rPr>
+          <w:rFonts w:ascii="Franklin Gothic Book" w:hAnsi="Franklin Gothic Book"/>
+          <w:sz w:val="20"/>
+        </w:rPr>
+        <w:t>in</w:t>
+      </w:r>
+      <w:r>
+        <w:rPr>
+          <w:rFonts w:ascii="Franklin Gothic Book" w:hAnsi="Franklin Gothic Book"/>
+          <w:sz w:val="20"/>
+        </w:rPr>
+        <w:t xml:space="preserve"> their curriculums.</w:t>
       </w:r>
       <w:r>
         <w:rPr>
@@ -1956,63 +2407,7 @@
           <w:rFonts w:ascii="Franklin Gothic Book" w:hAnsi="Franklin Gothic Book"/>
           <w:sz w:val="20"/>
         </w:rPr>
-        <w:t xml:space="preserve">a </w:t>
-      </w:r>
-      <w:r>
-        <w:rPr>
-          <w:rFonts w:ascii="Franklin Gothic Book" w:hAnsi="Franklin Gothic Book"/>
-          <w:sz w:val="20"/>
-        </w:rPr>
-        <w:t>website</w:t>
-      </w:r>
-      <w:r>
-        <w:rPr>
-          <w:rFonts w:ascii="Franklin Gothic Book" w:hAnsi="Franklin Gothic Book"/>
-          <w:sz w:val="20"/>
-        </w:rPr>
-        <w:t>.</w:t>
-      </w:r>
-      <w:r>
-        <w:rPr>
-          <w:rFonts w:ascii="Franklin Gothic Book" w:hAnsi="Franklin Gothic Book"/>
-          <w:sz w:val="20"/>
-        </w:rPr>
-        <w:t xml:space="preserve"> </w:t>
-      </w:r>
-      <w:r>
-        <w:rPr>
-          <w:rFonts w:ascii="Franklin Gothic Book" w:hAnsi="Franklin Gothic Book"/>
-          <w:sz w:val="20"/>
-        </w:rPr>
-        <w:t xml:space="preserve">Languages used </w:t>
-      </w:r>
-      <w:r>
-        <w:rPr>
-          <w:rFonts w:ascii="Franklin Gothic Book" w:hAnsi="Franklin Gothic Book"/>
-          <w:sz w:val="20"/>
-        </w:rPr>
-        <w:t>were</w:t>
-      </w:r>
-      <w:r>
-        <w:rPr>
-          <w:rFonts w:ascii="Franklin Gothic Book" w:hAnsi="Franklin Gothic Book"/>
-          <w:sz w:val="20"/>
-        </w:rPr>
-        <w:t xml:space="preserve"> PHP, </w:t>
-      </w:r>
-      <w:r>
-        <w:rPr>
-          <w:rFonts w:ascii="Franklin Gothic Book" w:hAnsi="Franklin Gothic Book"/>
-          <w:sz w:val="20"/>
-        </w:rPr>
-        <w:t>My</w:t>
-      </w:r>
-      <w:r>
-        <w:rPr>
-          <w:rFonts w:ascii="Franklin Gothic Book" w:hAnsi="Franklin Gothic Book"/>
-          <w:sz w:val="20"/>
-        </w:rPr>
-        <w:t xml:space="preserve">SQL, CSS, HTML5, </w:t>
+        <w:t xml:space="preserve">Languages used were PHP, MySQL, CSS, HTML5, </w:t>
       </w:r>
       <w:r>
         <w:rPr>
@@ -2026,28 +2421,7 @@
           <w:rFonts w:ascii="Franklin Gothic Book" w:hAnsi="Franklin Gothic Book"/>
           <w:sz w:val="20"/>
         </w:rPr>
-        <w:t>Query</w:t>
-      </w:r>
-      <w:r>
-        <w:rPr>
-          <w:rFonts w:ascii="Franklin Gothic Book" w:hAnsi="Franklin Gothic Book"/>
-          <w:sz w:val="20"/>
-        </w:rPr>
-        <w:t xml:space="preserve">, </w:t>
-      </w:r>
-      <w:r>
-        <w:rPr>
-          <w:rFonts w:ascii="Franklin Gothic Book" w:hAnsi="Franklin Gothic Book"/>
-          <w:sz w:val="20"/>
-        </w:rPr>
-        <w:t xml:space="preserve">and </w:t>
-      </w:r>
-      <w:r>
-        <w:rPr>
-          <w:rFonts w:ascii="Franklin Gothic Book" w:hAnsi="Franklin Gothic Book"/>
-          <w:sz w:val="20"/>
-        </w:rPr>
-        <w:t>JavaScript.</w:t>
+        <w:t>Query, and JavaScript.</w:t>
       </w:r>
     </w:p>
     <w:p>
@@ -2068,49 +2442,8 @@
           <w:rFonts w:ascii="Franklin Gothic Book" w:hAnsi="Franklin Gothic Book"/>
           <w:sz w:val="20"/>
         </w:rPr>
-        <w:t xml:space="preserve">Collaborated </w:t>
-      </w:r>
-      <w:r>
-        <w:rPr>
-          <w:rFonts w:ascii="Franklin Gothic Book" w:hAnsi="Franklin Gothic Book"/>
-          <w:sz w:val="20"/>
-        </w:rPr>
-        <w:t>with other</w:t>
-      </w:r>
-      <w:r>
-        <w:rPr>
-          <w:rFonts w:ascii="Franklin Gothic Book" w:hAnsi="Franklin Gothic Book"/>
-          <w:sz w:val="20"/>
-        </w:rPr>
-        <w:t xml:space="preserve"> students </w:t>
-      </w:r>
-      <w:r>
-        <w:rPr>
-          <w:rFonts w:ascii="Franklin Gothic Book" w:hAnsi="Franklin Gothic Book"/>
-          <w:sz w:val="20"/>
-        </w:rPr>
-        <w:t xml:space="preserve">in order to develop a functional database and website </w:t>
-      </w:r>
-      <w:r>
-        <w:rPr>
-          <w:rFonts w:ascii="Franklin Gothic Book" w:hAnsi="Franklin Gothic Book"/>
-          <w:sz w:val="20"/>
-        </w:rPr>
-        <w:t xml:space="preserve">displaying </w:t>
-      </w:r>
-      <w:r>
-        <w:rPr>
-          <w:rFonts w:ascii="Franklin Gothic Book" w:hAnsi="Franklin Gothic Book"/>
-          <w:sz w:val="20"/>
-        </w:rPr>
-        <w:t xml:space="preserve">materials and other </w:t>
-      </w:r>
-      <w:r>
-        <w:rPr>
-          <w:rFonts w:ascii="Franklin Gothic Book" w:hAnsi="Franklin Gothic Book"/>
-          <w:sz w:val="20"/>
-        </w:rPr>
-        <w:t>for</w:t>
+        <w:lastRenderedPageBreak/>
+        <w:t>Developed</w:t>
       </w:r>
       <w:r>
         <w:rPr>
@@ -2124,49 +2457,35 @@
           <w:rFonts w:ascii="Franklin Gothic Book" w:hAnsi="Franklin Gothic Book"/>
           <w:sz w:val="20"/>
         </w:rPr>
-        <w:t>public school</w:t>
-      </w:r>
-      <w:r>
-        <w:rPr>
-          <w:rFonts w:ascii="Franklin Gothic Book" w:hAnsi="Franklin Gothic Book"/>
-          <w:sz w:val="20"/>
-        </w:rPr>
-        <w:t xml:space="preserve"> teachers use </w:t>
-      </w:r>
-      <w:r>
-        <w:rPr>
-          <w:rFonts w:ascii="Franklin Gothic Book" w:hAnsi="Franklin Gothic Book"/>
-          <w:sz w:val="20"/>
-        </w:rPr>
-        <w:t>in</w:t>
-      </w:r>
-      <w:r>
-        <w:rPr>
-          <w:rFonts w:ascii="Franklin Gothic Book" w:hAnsi="Franklin Gothic Book"/>
-          <w:sz w:val="20"/>
-        </w:rPr>
-        <w:t xml:space="preserve"> their curriculums.</w:t>
-      </w:r>
-    </w:p>
-    <w:p>
-      <w:pPr>
-        <w:pStyle w:val="ListParagraph"/>
-        <w:numPr>
-          <w:ilvl w:val="0"/>
-          <w:numId w:val="3"/>
-        </w:numPr>
-        <w:spacing w:after="0" w:line="240" w:lineRule="auto"/>
-        <w:rPr>
-          <w:rFonts w:ascii="Franklin Gothic Book" w:hAnsi="Franklin Gothic Book"/>
-          <w:sz w:val="20"/>
-        </w:rPr>
-      </w:pPr>
-      <w:r>
-        <w:rPr>
-          <w:rFonts w:ascii="Franklin Gothic Book" w:hAnsi="Franklin Gothic Book"/>
-          <w:sz w:val="20"/>
-        </w:rPr>
-        <w:t>Developed</w:t>
+        <w:t xml:space="preserve">PHP code </w:t>
+      </w:r>
+      <w:r>
+        <w:rPr>
+          <w:rFonts w:ascii="Franklin Gothic Book" w:hAnsi="Franklin Gothic Book"/>
+          <w:sz w:val="20"/>
+        </w:rPr>
+        <w:t>to interface</w:t>
+      </w:r>
+      <w:r>
+        <w:rPr>
+          <w:rFonts w:ascii="Franklin Gothic Book" w:hAnsi="Franklin Gothic Book"/>
+          <w:sz w:val="20"/>
+        </w:rPr>
+        <w:t xml:space="preserve"> with the </w:t>
+      </w:r>
+      <w:r>
+        <w:rPr>
+          <w:rFonts w:ascii="Franklin Gothic Book" w:hAnsi="Franklin Gothic Book"/>
+          <w:sz w:val="20"/>
+        </w:rPr>
+        <w:t xml:space="preserve">MySQL </w:t>
+      </w:r>
+      <w:r>
+        <w:rPr>
+          <w:rFonts w:ascii="Franklin Gothic Book" w:hAnsi="Franklin Gothic Book"/>
+          <w:sz w:val="20"/>
+        </w:rPr>
+        <w:t>database</w:t>
       </w:r>
       <w:r>
         <w:rPr>
@@ -2180,34 +2499,6 @@
           <w:rFonts w:ascii="Franklin Gothic Book" w:hAnsi="Franklin Gothic Book"/>
           <w:sz w:val="20"/>
         </w:rPr>
-        <w:t xml:space="preserve">PHP code for interfacing with the </w:t>
-      </w:r>
-      <w:r>
-        <w:rPr>
-          <w:rFonts w:ascii="Franklin Gothic Book" w:hAnsi="Franklin Gothic Book"/>
-          <w:sz w:val="20"/>
-        </w:rPr>
-        <w:t xml:space="preserve">MySQL </w:t>
-      </w:r>
-      <w:r>
-        <w:rPr>
-          <w:rFonts w:ascii="Franklin Gothic Book" w:hAnsi="Franklin Gothic Book"/>
-          <w:sz w:val="20"/>
-        </w:rPr>
-        <w:t>database</w:t>
-      </w:r>
-      <w:r>
-        <w:rPr>
-          <w:rFonts w:ascii="Franklin Gothic Book" w:hAnsi="Franklin Gothic Book"/>
-          <w:sz w:val="20"/>
-        </w:rPr>
-        <w:t xml:space="preserve"> </w:t>
-      </w:r>
-      <w:r>
-        <w:rPr>
-          <w:rFonts w:ascii="Franklin Gothic Book" w:hAnsi="Franklin Gothic Book"/>
-          <w:sz w:val="20"/>
-        </w:rPr>
         <w:t xml:space="preserve">as well as </w:t>
       </w:r>
       <w:r>
@@ -2215,7 +2506,14 @@
           <w:rFonts w:ascii="Franklin Gothic Book" w:hAnsi="Franklin Gothic Book"/>
           <w:sz w:val="20"/>
         </w:rPr>
-        <w:t xml:space="preserve">the overall </w:t>
+        <w:t xml:space="preserve">much of the </w:t>
+      </w:r>
+      <w:r>
+        <w:rPr>
+          <w:rFonts w:ascii="Franklin Gothic Book" w:hAnsi="Franklin Gothic Book"/>
+          <w:sz w:val="20"/>
+        </w:rPr>
+        <w:t xml:space="preserve">overall </w:t>
       </w:r>
       <w:r>
         <w:rPr>
@@ -2229,7 +2527,7 @@
           <w:rFonts w:ascii="Franklin Gothic Book" w:hAnsi="Franklin Gothic Book"/>
           <w:sz w:val="20"/>
         </w:rPr>
-        <w:t>scripting</w:t>
+        <w:t>script</w:t>
       </w:r>
       <w:r>
         <w:rPr>
@@ -2522,7 +2820,16 @@
         <w:sz w:val="20"/>
         <w:szCs w:val="20"/>
       </w:rPr>
-      <w:t xml:space="preserve">asmallspace.lisn.rhcloud.com </w:t>
+      <w:t>FoxDen.github.io</w:t>
+    </w:r>
+    <w:r>
+      <w:rPr>
+        <w:rFonts w:ascii="Rockwell" w:hAnsi="Rockwell"/>
+        <w:i/>
+        <w:sz w:val="20"/>
+        <w:szCs w:val="20"/>
+      </w:rPr>
+      <w:t xml:space="preserve"> </w:t>
     </w:r>
     <w:r>
       <w:rPr>
@@ -6501,7 +6808,7 @@
 </file>
 
 <file path=customXml/itemProps2.xml><?xml version="1.0" encoding="utf-8"?>
-<ds:datastoreItem xmlns:ds="http://schemas.openxmlformats.org/officeDocument/2006/customXml" ds:itemID="{B58DBD8C-B09C-4068-ADC0-99F68168ECAC}">
+<ds:datastoreItem xmlns:ds="http://schemas.openxmlformats.org/officeDocument/2006/customXml" ds:itemID="{143FCC5E-F457-4BD1-894A-D355A98CA6C2}">
   <ds:schemaRefs>
     <ds:schemaRef ds:uri="http://schemas.openxmlformats.org/officeDocument/2006/bibliography"/>
   </ds:schemaRefs>

</xml_diff>